<commit_message>
Up lại báo cáo
</commit_message>
<xml_diff>
--- a/BaoCao-Tuan1.docx
+++ b/BaoCao-Tuan1.docx
@@ -57,16 +57,32 @@
           <w:lang w:val="en-US"/>
         </w:rPr>
         <w:tab/>
-        <w:t>- Đăng ký datasheet name là</w:t>
-      </w:r>
-      <w:r>
-        <w:rPr>
-          <w:rFonts w:ascii="Times New Roman" w:hAnsi="Times New Roman" w:cs="Times New Roman"/>
-          <w:sz w:val="26"/>
-          <w:szCs w:val="26"/>
-          <w:lang w:val="en-US"/>
-        </w:rPr>
-        <w:t xml:space="preserve"> </w:t>
+      </w:r>
+      <w:r>
+        <w:rPr>
+          <w:rFonts w:ascii="Times New Roman" w:hAnsi="Times New Roman" w:cs="Times New Roman"/>
+          <w:sz w:val="26"/>
+          <w:szCs w:val="26"/>
+          <w:lang w:val="en-US"/>
+        </w:rPr>
+        <w:t xml:space="preserve">Chọn đề tài: </w:t>
+      </w:r>
+      <w:r>
+        <w:rPr>
+          <w:rFonts w:ascii="Times New Roman" w:hAnsi="Times New Roman" w:cs="Times New Roman"/>
+          <w:sz w:val="26"/>
+          <w:szCs w:val="26"/>
+        </w:rPr>
+        <w:t>Xây dựng ứng dụng website quản lý khách sạn và đặt phòng trực tuyến</w:t>
+      </w:r>
+      <w:r>
+        <w:rPr>
+          <w:rFonts w:ascii="Times New Roman" w:hAnsi="Times New Roman" w:cs="Times New Roman"/>
+          <w:sz w:val="26"/>
+          <w:szCs w:val="26"/>
+          <w:lang w:val="en-US"/>
+        </w:rPr>
+        <w:t>.</w:t>
       </w:r>
     </w:p>
     <w:p>
@@ -86,8 +102,36 @@
           <w:lang w:val="en-US"/>
         </w:rPr>
         <w:tab/>
-        <w:t>- Làm sạch dữ liệu và lưu lại file csv</w:t>
-      </w:r>
+        <w:t>Chọn 1 framework</w:t>
+      </w:r>
+      <w:r>
+        <w:rPr>
+          <w:rFonts w:ascii="Times New Roman" w:hAnsi="Times New Roman" w:cs="Times New Roman"/>
+          <w:sz w:val="26"/>
+          <w:szCs w:val="26"/>
+          <w:lang w:val="en-US"/>
+        </w:rPr>
+        <w:t xml:space="preserve"> NodeJS</w:t>
+      </w:r>
+      <w:r>
+        <w:rPr>
+          <w:rFonts w:ascii="Times New Roman" w:hAnsi="Times New Roman" w:cs="Times New Roman"/>
+          <w:sz w:val="26"/>
+          <w:szCs w:val="26"/>
+          <w:lang w:val="en-US"/>
+        </w:rPr>
+        <w:t xml:space="preserve"> để train.</w:t>
+      </w:r>
+    </w:p>
+    <w:p>
+      <w:pPr>
+        <w:rPr>
+          <w:rFonts w:ascii="Times New Roman" w:hAnsi="Times New Roman" w:cs="Times New Roman"/>
+          <w:sz w:val="26"/>
+          <w:szCs w:val="26"/>
+          <w:lang w:val="en-US"/>
+        </w:rPr>
+      </w:pPr>
     </w:p>
     <w:p>
       <w:pPr>
@@ -106,6 +150,25 @@
           <w:lang w:val="en-US"/>
         </w:rPr>
         <w:t xml:space="preserve">TUẦN 2: </w:t>
+      </w:r>
+    </w:p>
+    <w:p>
+      <w:pPr>
+        <w:rPr>
+          <w:rFonts w:ascii="Times New Roman" w:hAnsi="Times New Roman" w:cs="Times New Roman"/>
+          <w:sz w:val="26"/>
+          <w:szCs w:val="26"/>
+          <w:lang w:val="en-US"/>
+        </w:rPr>
+      </w:pPr>
+      <w:r>
+        <w:rPr>
+          <w:rFonts w:ascii="Times New Roman" w:hAnsi="Times New Roman" w:cs="Times New Roman"/>
+          <w:sz w:val="26"/>
+          <w:szCs w:val="26"/>
+          <w:lang w:val="en-US"/>
+        </w:rPr>
+        <w:t xml:space="preserve">TUẦN 3: </w:t>
       </w:r>
     </w:p>
     <w:p>
@@ -113,7 +176,7 @@
         <w:pStyle w:val="ListParagraph"/>
         <w:numPr>
           <w:ilvl w:val="0"/>
-          <w:numId w:val="1"/>
+          <w:numId w:val="2"/>
         </w:numPr>
         <w:rPr>
           <w:rFonts w:ascii="Times New Roman" w:hAnsi="Times New Roman" w:cs="Times New Roman"/>
@@ -129,17 +192,145 @@
           <w:szCs w:val="26"/>
           <w:lang w:val="en-US"/>
         </w:rPr>
-        <w:t xml:space="preserve">Viết code để được file csv đưa vào hệ thống dạng cấu trúc dữ liệu </w:t>
-      </w:r>
-      <w:r>
-        <w:rPr>
-          <w:rFonts w:ascii="Times New Roman" w:hAnsi="Times New Roman" w:cs="Times New Roman"/>
-          <w:sz w:val="26"/>
-          <w:szCs w:val="26"/>
-          <w:lang w:val="en-US"/>
-        </w:rPr>
-        <w:t xml:space="preserve">và cây AVL </w:t>
-      </w:r>
+        <w:t>Biết sử dụng IDE WebStorm để chạy dự án NodeJS</w:t>
+      </w:r>
+    </w:p>
+    <w:p>
+      <w:pPr>
+        <w:pStyle w:val="ListParagraph"/>
+        <w:numPr>
+          <w:ilvl w:val="0"/>
+          <w:numId w:val="2"/>
+        </w:numPr>
+        <w:rPr>
+          <w:rFonts w:ascii="Times New Roman" w:hAnsi="Times New Roman" w:cs="Times New Roman"/>
+          <w:sz w:val="26"/>
+          <w:szCs w:val="26"/>
+          <w:lang w:val="en-US"/>
+        </w:rPr>
+      </w:pPr>
+      <w:r>
+        <w:rPr>
+          <w:rFonts w:ascii="Times New Roman" w:hAnsi="Times New Roman" w:cs="Times New Roman"/>
+          <w:sz w:val="26"/>
+          <w:szCs w:val="26"/>
+          <w:lang w:val="en-US"/>
+        </w:rPr>
+        <w:t>Xây dựng layout user, cấu hình route cho từng trang</w:t>
+      </w:r>
+    </w:p>
+    <w:p>
+      <w:pPr>
+        <w:rPr>
+          <w:rFonts w:ascii="Times New Roman" w:hAnsi="Times New Roman" w:cs="Times New Roman"/>
+          <w:sz w:val="26"/>
+          <w:szCs w:val="26"/>
+          <w:lang w:val="en-US"/>
+        </w:rPr>
+      </w:pPr>
+      <w:r>
+        <w:rPr>
+          <w:rFonts w:ascii="Times New Roman" w:hAnsi="Times New Roman" w:cs="Times New Roman"/>
+          <w:sz w:val="26"/>
+          <w:szCs w:val="26"/>
+          <w:lang w:val="en-US"/>
+        </w:rPr>
+        <w:t xml:space="preserve">TUẦN 4: </w:t>
+      </w:r>
+    </w:p>
+    <w:p>
+      <w:pPr>
+        <w:pStyle w:val="ListParagraph"/>
+        <w:numPr>
+          <w:ilvl w:val="0"/>
+          <w:numId w:val="2"/>
+        </w:numPr>
+        <w:rPr>
+          <w:rFonts w:ascii="Times New Roman" w:hAnsi="Times New Roman" w:cs="Times New Roman"/>
+          <w:sz w:val="26"/>
+          <w:szCs w:val="26"/>
+          <w:lang w:val="en-US"/>
+        </w:rPr>
+      </w:pPr>
+      <w:r>
+        <w:rPr>
+          <w:rFonts w:ascii="Times New Roman" w:hAnsi="Times New Roman" w:cs="Times New Roman"/>
+          <w:sz w:val="26"/>
+          <w:szCs w:val="26"/>
+          <w:lang w:val="en-US"/>
+        </w:rPr>
+        <w:t>Thêm trang admin để quản lý cho khách sạn</w:t>
+      </w:r>
+    </w:p>
+    <w:p>
+      <w:pPr>
+        <w:pStyle w:val="ListParagraph"/>
+        <w:numPr>
+          <w:ilvl w:val="0"/>
+          <w:numId w:val="2"/>
+        </w:numPr>
+        <w:rPr>
+          <w:rFonts w:ascii="Times New Roman" w:hAnsi="Times New Roman" w:cs="Times New Roman"/>
+          <w:sz w:val="26"/>
+          <w:szCs w:val="26"/>
+          <w:lang w:val="en-US"/>
+        </w:rPr>
+      </w:pPr>
+      <w:r>
+        <w:rPr>
+          <w:rFonts w:ascii="Times New Roman" w:hAnsi="Times New Roman" w:cs="Times New Roman"/>
+          <w:sz w:val="26"/>
+          <w:szCs w:val="26"/>
+          <w:lang w:val="en-US"/>
+        </w:rPr>
+        <w:t>Chia thư mục, cấu hình lại route để quản lý các trang admin và user</w:t>
+      </w:r>
+    </w:p>
+    <w:p>
+      <w:pPr>
+        <w:pStyle w:val="ListParagraph"/>
+        <w:numPr>
+          <w:ilvl w:val="0"/>
+          <w:numId w:val="2"/>
+        </w:numPr>
+        <w:rPr>
+          <w:rFonts w:ascii="Times New Roman" w:hAnsi="Times New Roman" w:cs="Times New Roman"/>
+          <w:sz w:val="26"/>
+          <w:szCs w:val="26"/>
+          <w:lang w:val="en-US"/>
+        </w:rPr>
+      </w:pPr>
+      <w:r>
+        <w:rPr>
+          <w:rFonts w:ascii="Times New Roman" w:hAnsi="Times New Roman" w:cs="Times New Roman"/>
+          <w:sz w:val="26"/>
+          <w:szCs w:val="26"/>
+          <w:lang w:val="en-US"/>
+        </w:rPr>
+        <w:t>Xây dựng layout cơ bản của trang admin</w:t>
+      </w:r>
+    </w:p>
+    <w:p>
+      <w:pPr>
+        <w:rPr>
+          <w:rFonts w:ascii="Times New Roman" w:hAnsi="Times New Roman" w:cs="Times New Roman"/>
+          <w:sz w:val="26"/>
+          <w:szCs w:val="26"/>
+          <w:lang w:val="en-US"/>
+        </w:rPr>
+      </w:pPr>
+    </w:p>
+    <w:p>
+      <w:pPr>
+        <w:pStyle w:val="ListParagraph"/>
+        <w:ind w:left="1080"/>
+        <w:rPr>
+          <w:rFonts w:ascii="Times New Roman" w:hAnsi="Times New Roman" w:cs="Times New Roman"/>
+          <w:sz w:val="26"/>
+          <w:szCs w:val="26"/>
+          <w:lang w:val="en-US"/>
+        </w:rPr>
+      </w:pPr>
     </w:p>
     <w:sectPr>
       <w:pgSz w:w="12240" w:h="15840"/>
@@ -154,6 +345,118 @@
 <file path=word/numbering.xml><?xml version="1.0" encoding="utf-8"?>
 <w:numbering xmlns:wpc="http://schemas.microsoft.com/office/word/2010/wordprocessingCanvas" xmlns:cx="http://schemas.microsoft.com/office/drawing/2014/chartex" xmlns:cx1="http://schemas.microsoft.com/office/drawing/2015/9/8/chartex" xmlns:cx2="http://schemas.microsoft.com/office/drawing/2015/10/21/chartex" xmlns:cx3="http://schemas.microsoft.com/office/drawing/2016/5/9/chartex" xmlns:cx4="http://schemas.microsoft.com/office/drawing/2016/5/10/chartex" xmlns:cx5="http://schemas.microsoft.com/office/drawing/2016/5/11/chartex" xmlns:cx6="http://schemas.microsoft.com/office/drawing/2016/5/12/chartex" xmlns:cx7="http://schemas.microsoft.com/office/drawing/2016/5/13/chartex" xmlns:cx8="http://schemas.microsoft.com/office/drawing/2016/5/14/chartex" xmlns:mc="http://schemas.openxmlformats.org/markup-compatibility/2006" xmlns:aink="http://schemas.microsoft.com/office/drawing/2016/ink" xmlns:am3d="http://schemas.microsoft.com/office/drawing/2017/model3d" xmlns:o="urn:schemas-microsoft-com:office:office" xmlns:oel="http://schemas.microsoft.com/office/2019/extlst" xmlns:r="http://schemas.openxmlformats.org/officeDocument/2006/relationships" xmlns:m="http://schemas.openxmlformats.org/officeDocument/2006/math" xmlns:v="urn:schemas-microsoft-com:vml" xmlns:wp14="http://schemas.microsoft.com/office/word/2010/wordprocessingDrawing" xmlns:wp="http://schemas.openxmlformats.org/drawingml/2006/wordprocessingDrawing" xmlns:w10="urn:schemas-microsoft-com:office:word" xmlns:w="http://schemas.openxmlformats.org/wordprocessingml/2006/main" xmlns:w14="http://schemas.microsoft.com/office/word/2010/wordml" xmlns:w15="http://schemas.microsoft.com/office/word/2012/wordml" xmlns:w16cex="http://schemas.microsoft.com/office/word/2018/wordml/cex" xmlns:w16cid="http://schemas.microsoft.com/office/word/2016/wordml/cid" xmlns:w16="http://schemas.microsoft.com/office/word/2018/wordml" xmlns:w16du="http://schemas.microsoft.com/office/word/2023/wordml/word16du" xmlns:w16sdtdh="http://schemas.microsoft.com/office/word/2020/wordml/sdtdatahash" xmlns:w16sdtfl="http://schemas.microsoft.com/office/word/2024/wordml/sdtformatlock" xmlns:w16se="http://schemas.microsoft.com/office/word/2015/wordml/symex" xmlns:wpg="http://schemas.microsoft.com/office/word/2010/wordprocessingGroup" xmlns:wpi="http://schemas.microsoft.com/office/word/2010/wordprocessingInk" xmlns:wne="http://schemas.microsoft.com/office/word/2006/wordml" xmlns:wps="http://schemas.microsoft.com/office/word/2010/wordprocessingShape" mc:Ignorable="w14 w15 w16se w16cid w16 w16cex w16sdtdh w16sdtfl w16du wp14">
   <w:abstractNum w:abstractNumId="0" w15:restartNumberingAfterBreak="0">
+    <w:nsid w:val="13694A5F"/>
+    <w:multiLevelType w:val="hybridMultilevel"/>
+    <w:tmpl w:val="2004BB3C"/>
+    <w:lvl w:ilvl="0" w:tplc="9CB427A4">
+      <w:numFmt w:val="bullet"/>
+      <w:lvlText w:val="-"/>
+      <w:lvlJc w:val="left"/>
+      <w:pPr>
+        <w:ind w:left="1080" w:hanging="360"/>
+      </w:pPr>
+      <w:rPr>
+        <w:rFonts w:ascii="Times New Roman" w:eastAsiaTheme="minorHAnsi" w:hAnsi="Times New Roman" w:cs="Times New Roman" w:hint="default"/>
+      </w:rPr>
+    </w:lvl>
+    <w:lvl w:ilvl="1" w:tplc="04090003" w:tentative="1">
+      <w:start w:val="1"/>
+      <w:numFmt w:val="bullet"/>
+      <w:lvlText w:val="o"/>
+      <w:lvlJc w:val="left"/>
+      <w:pPr>
+        <w:ind w:left="1800" w:hanging="360"/>
+      </w:pPr>
+      <w:rPr>
+        <w:rFonts w:ascii="Courier New" w:hAnsi="Courier New" w:cs="Courier New" w:hint="default"/>
+      </w:rPr>
+    </w:lvl>
+    <w:lvl w:ilvl="2" w:tplc="04090005" w:tentative="1">
+      <w:start w:val="1"/>
+      <w:numFmt w:val="bullet"/>
+      <w:lvlText w:val=""/>
+      <w:lvlJc w:val="left"/>
+      <w:pPr>
+        <w:ind w:left="2520" w:hanging="360"/>
+      </w:pPr>
+      <w:rPr>
+        <w:rFonts w:ascii="Wingdings" w:hAnsi="Wingdings" w:hint="default"/>
+      </w:rPr>
+    </w:lvl>
+    <w:lvl w:ilvl="3" w:tplc="04090001" w:tentative="1">
+      <w:start w:val="1"/>
+      <w:numFmt w:val="bullet"/>
+      <w:lvlText w:val=""/>
+      <w:lvlJc w:val="left"/>
+      <w:pPr>
+        <w:ind w:left="3240" w:hanging="360"/>
+      </w:pPr>
+      <w:rPr>
+        <w:rFonts w:ascii="Symbol" w:hAnsi="Symbol" w:hint="default"/>
+      </w:rPr>
+    </w:lvl>
+    <w:lvl w:ilvl="4" w:tplc="04090003" w:tentative="1">
+      <w:start w:val="1"/>
+      <w:numFmt w:val="bullet"/>
+      <w:lvlText w:val="o"/>
+      <w:lvlJc w:val="left"/>
+      <w:pPr>
+        <w:ind w:left="3960" w:hanging="360"/>
+      </w:pPr>
+      <w:rPr>
+        <w:rFonts w:ascii="Courier New" w:hAnsi="Courier New" w:cs="Courier New" w:hint="default"/>
+      </w:rPr>
+    </w:lvl>
+    <w:lvl w:ilvl="5" w:tplc="04090005" w:tentative="1">
+      <w:start w:val="1"/>
+      <w:numFmt w:val="bullet"/>
+      <w:lvlText w:val=""/>
+      <w:lvlJc w:val="left"/>
+      <w:pPr>
+        <w:ind w:left="4680" w:hanging="360"/>
+      </w:pPr>
+      <w:rPr>
+        <w:rFonts w:ascii="Wingdings" w:hAnsi="Wingdings" w:hint="default"/>
+      </w:rPr>
+    </w:lvl>
+    <w:lvl w:ilvl="6" w:tplc="04090001" w:tentative="1">
+      <w:start w:val="1"/>
+      <w:numFmt w:val="bullet"/>
+      <w:lvlText w:val=""/>
+      <w:lvlJc w:val="left"/>
+      <w:pPr>
+        <w:ind w:left="5400" w:hanging="360"/>
+      </w:pPr>
+      <w:rPr>
+        <w:rFonts w:ascii="Symbol" w:hAnsi="Symbol" w:hint="default"/>
+      </w:rPr>
+    </w:lvl>
+    <w:lvl w:ilvl="7" w:tplc="04090003" w:tentative="1">
+      <w:start w:val="1"/>
+      <w:numFmt w:val="bullet"/>
+      <w:lvlText w:val="o"/>
+      <w:lvlJc w:val="left"/>
+      <w:pPr>
+        <w:ind w:left="6120" w:hanging="360"/>
+      </w:pPr>
+      <w:rPr>
+        <w:rFonts w:ascii="Courier New" w:hAnsi="Courier New" w:cs="Courier New" w:hint="default"/>
+      </w:rPr>
+    </w:lvl>
+    <w:lvl w:ilvl="8" w:tplc="04090005" w:tentative="1">
+      <w:start w:val="1"/>
+      <w:numFmt w:val="bullet"/>
+      <w:lvlText w:val=""/>
+      <w:lvlJc w:val="left"/>
+      <w:pPr>
+        <w:ind w:left="6840" w:hanging="360"/>
+      </w:pPr>
+      <w:rPr>
+        <w:rFonts w:ascii="Wingdings" w:hAnsi="Wingdings" w:hint="default"/>
+      </w:rPr>
+    </w:lvl>
+  </w:abstractNum>
+  <w:abstractNum w:abstractNumId="1" w15:restartNumberingAfterBreak="0">
     <w:nsid w:val="3CED06EC"/>
     <w:multiLevelType w:val="hybridMultilevel"/>
     <w:tmpl w:val="E81291D0"/>
@@ -266,6 +569,9 @@
     </w:lvl>
   </w:abstractNum>
   <w:num w:numId="1" w16cid:durableId="519318154">
+    <w:abstractNumId w:val="1"/>
+  </w:num>
+  <w:num w:numId="2" w16cid:durableId="1822114238">
     <w:abstractNumId w:val="0"/>
   </w:num>
 </w:numbering>
@@ -673,7 +979,6 @@
   <w:style w:type="character" w:default="1" w:styleId="DefaultParagraphFont">
     <w:name w:val="Default Paragraph Font"/>
     <w:uiPriority w:val="1"/>
-    <w:semiHidden/>
     <w:unhideWhenUsed/>
   </w:style>
   <w:style w:type="table" w:default="1" w:styleId="TableNormal">

</xml_diff>